<commit_message>
Restoran CI-4 minggu ke 18
Berisi penilaian diri restoran ci-4 minggu ke 18
</commit_message>
<xml_diff>
--- a/Penilaian diri CI-4 Minggu 18.docx
+++ b/Penilaian diri CI-4 Minggu 18.docx
@@ -75,7 +75,7 @@
               <w:t>1</w:t>
             </w:r>
             <w:r>
-              <w:t>7</w:t>
+              <w:t>8</w:t>
             </w:r>
           </w:p>
         </w:tc>
@@ -168,47 +168,11 @@
       <w:r>
         <w:t xml:space="preserve">2. </w:t>
       </w:r>
-      <w:proofErr w:type="spellStart"/>
       <w:r>
         <w:rPr>
           <w:lang w:val="en-US"/>
         </w:rPr>
-        <w:t>Membuat</w:t>
-      </w:r>
-      <w:proofErr w:type="spellEnd"/>
-      <w:r>
-        <w:rPr>
-          <w:lang w:val="en-US"/>
-        </w:rPr>
-        <w:t xml:space="preserve"> form pada insert dan </w:t>
-      </w:r>
-      <w:proofErr w:type="spellStart"/>
-      <w:r>
-        <w:rPr>
-          <w:lang w:val="en-US"/>
-        </w:rPr>
-        <w:t>menyambungkan</w:t>
-      </w:r>
-      <w:proofErr w:type="spellEnd"/>
-      <w:r>
-        <w:rPr>
-          <w:lang w:val="en-US"/>
-        </w:rPr>
-        <w:t xml:space="preserve"> pada file insert </w:t>
-      </w:r>
-      <w:proofErr w:type="spellStart"/>
-      <w:r>
-        <w:rPr>
-          <w:lang w:val="en-US"/>
-        </w:rPr>
-        <w:t>dengan</w:t>
-      </w:r>
-      <w:proofErr w:type="spellEnd"/>
-      <w:r>
-        <w:rPr>
-          <w:lang w:val="en-US"/>
-        </w:rPr>
-        <w:t xml:space="preserve"> </w:t>
+        <w:t xml:space="preserve">Membuat form pada insert dan menyambungkan pada file insert dengan </w:t>
       </w:r>
     </w:p>
     <w:p>
@@ -221,100 +185,8 @@
         <w:rPr>
           <w:lang w:val="en-US"/>
         </w:rPr>
-        <w:t xml:space="preserve">3. </w:t>
-      </w:r>
-      <w:proofErr w:type="spellStart"/>
-      <w:r>
-        <w:rPr>
-          <w:lang w:val="en-US"/>
-        </w:rPr>
-        <w:t>Membuat</w:t>
-      </w:r>
-      <w:proofErr w:type="spellEnd"/>
-      <w:r>
-        <w:rPr>
-          <w:lang w:val="en-US"/>
-        </w:rPr>
-        <w:t xml:space="preserve"> </w:t>
-      </w:r>
-      <w:proofErr w:type="spellStart"/>
-      <w:r>
-        <w:rPr>
-          <w:lang w:val="en-US"/>
-        </w:rPr>
-        <w:t>kolom</w:t>
-      </w:r>
-      <w:proofErr w:type="spellEnd"/>
-      <w:r>
-        <w:rPr>
-          <w:lang w:val="en-US"/>
-        </w:rPr>
-        <w:t xml:space="preserve"> </w:t>
-      </w:r>
-      <w:proofErr w:type="spellStart"/>
-      <w:r>
-        <w:rPr>
-          <w:lang w:val="en-US"/>
-        </w:rPr>
-        <w:t>untuk</w:t>
-      </w:r>
-      <w:proofErr w:type="spellEnd"/>
-      <w:r>
-        <w:rPr>
-          <w:lang w:val="en-US"/>
-        </w:rPr>
-        <w:t xml:space="preserve"> model </w:t>
-      </w:r>
-      <w:proofErr w:type="spellStart"/>
-      <w:r>
-        <w:rPr>
-          <w:lang w:val="en-US"/>
-        </w:rPr>
-        <w:t>dengan</w:t>
-      </w:r>
-      <w:proofErr w:type="spellEnd"/>
-      <w:r>
-        <w:rPr>
-          <w:lang w:val="en-US"/>
-        </w:rPr>
-        <w:t xml:space="preserve"> </w:t>
-      </w:r>
-      <w:proofErr w:type="spellStart"/>
-      <w:r>
-        <w:rPr>
-          <w:lang w:val="en-US"/>
-        </w:rPr>
-        <w:t>menggunakan</w:t>
-      </w:r>
-      <w:proofErr w:type="spellEnd"/>
-      <w:r>
-        <w:rPr>
-          <w:lang w:val="en-US"/>
-        </w:rPr>
-        <w:t xml:space="preserve"> </w:t>
-      </w:r>
-      <w:proofErr w:type="spellStart"/>
-      <w:r>
-        <w:rPr>
-          <w:lang w:val="en-US"/>
-        </w:rPr>
-        <w:t>perintah</w:t>
-      </w:r>
-      <w:proofErr w:type="spellEnd"/>
-      <w:r>
-        <w:rPr>
-          <w:lang w:val="en-US"/>
-        </w:rPr>
-        <w:t xml:space="preserve"> </w:t>
-      </w:r>
-      <w:proofErr w:type="spellStart"/>
-      <w:r>
-        <w:rPr>
-          <w:lang w:val="en-US"/>
-        </w:rPr>
-        <w:t>codeigniter</w:t>
-      </w:r>
-      <w:proofErr w:type="spellEnd"/>
+        <w:t>3. Membuat kolom untuk model dengan menggunakan perintah codeigniter</w:t>
+      </w:r>
     </w:p>
     <w:p>
       <w:r>
@@ -397,6 +269,7 @@
         <w:t>18. Membuat flashdata agar dapat langsung diketahui ketika trjadi eror</w:t>
       </w:r>
     </w:p>
+    <w:p/>
     <w:p>
       <w:pPr>
         <w:rPr>
@@ -421,56 +294,12 @@
       <w:r>
         <w:t xml:space="preserve">1. </w:t>
       </w:r>
-      <w:proofErr w:type="spellStart"/>
       <w:r>
         <w:rPr>
           <w:lang w:val="en-US"/>
         </w:rPr>
-        <w:t>Mengubah</w:t>
-      </w:r>
-      <w:proofErr w:type="spellEnd"/>
-      <w:r>
-        <w:rPr>
-          <w:lang w:val="en-US"/>
-        </w:rPr>
-        <w:t xml:space="preserve"> folder dan file pada routes, admin dan header agar </w:t>
-      </w:r>
-      <w:proofErr w:type="spellStart"/>
-      <w:r>
-        <w:rPr>
-          <w:lang w:val="en-US"/>
-        </w:rPr>
-        <w:t>databse</w:t>
-      </w:r>
-      <w:proofErr w:type="spellEnd"/>
-      <w:r>
-        <w:rPr>
-          <w:lang w:val="en-US"/>
-        </w:rPr>
-        <w:t xml:space="preserve"> </w:t>
-      </w:r>
-      <w:proofErr w:type="spellStart"/>
-      <w:r>
-        <w:rPr>
-          <w:lang w:val="en-US"/>
-        </w:rPr>
-        <w:t>dapat</w:t>
-      </w:r>
-      <w:proofErr w:type="spellEnd"/>
-      <w:r>
-        <w:rPr>
-          <w:lang w:val="en-US"/>
-        </w:rPr>
-        <w:t xml:space="preserve"> </w:t>
-      </w:r>
-      <w:proofErr w:type="spellStart"/>
-      <w:r>
-        <w:rPr>
-          <w:lang w:val="en-US"/>
-        </w:rPr>
-        <w:t>muncul</w:t>
-      </w:r>
-      <w:proofErr w:type="spellEnd"/>
+        <w:t>Mengubah folder dan file pada routes, admin dan header agar databse dapat muncul</w:t>
+      </w:r>
     </w:p>
     <w:p>
       <w:r>
@@ -506,6 +335,7 @@
     </w:p>
     <w:p>
       <w:r>
+        <w:lastRenderedPageBreak/>
         <w:t>6. Mengatur agar paging dan pager bisa berjalan</w:t>
       </w:r>
     </w:p>

</xml_diff>